<commit_message>
database design change account type
</commit_message>
<xml_diff>
--- a/server/通宝_数据库表设计v0.0.2_管登荣_20160111.docx
+++ b/server/通宝_数据库表设计v0.0.2_管登荣_20160111.docx
@@ -4,7 +4,7 @@
   <w:body>
     <w:p>
       <w:pPr>
-        <w:pStyle w:val="1"/>
+        <w:pStyle w:val="Heading1"/>
         <w:jc w:val="center"/>
       </w:pPr>
       <w:bookmarkStart w:id="0" w:name="_Toc441343090"/>
@@ -35,13 +35,11 @@
         </w:rPr>
         <w:t>2</w:t>
       </w:r>
-      <w:bookmarkStart w:id="1" w:name="_GoBack"/>
       <w:bookmarkEnd w:id="0"/>
-      <w:bookmarkEnd w:id="1"/>
     </w:p>
     <w:p>
       <w:pPr>
-        <w:pStyle w:val="10"/>
+        <w:pStyle w:val="TOC1"/>
         <w:tabs>
           <w:tab w:val="right" w:leader="dot" w:pos="8296"/>
         </w:tabs>
@@ -70,7 +68,7 @@
       <w:hyperlink w:anchor="_Toc441343090" w:history="1">
         <w:r>
           <w:rPr>
-            <w:rStyle w:val="a4"/>
+            <w:rStyle w:val="Hyperlink"/>
             <w:rFonts w:hint="eastAsia"/>
             <w:noProof/>
           </w:rPr>
@@ -78,7 +76,7 @@
         </w:r>
         <w:r>
           <w:rPr>
-            <w:rStyle w:val="a4"/>
+            <w:rStyle w:val="Hyperlink"/>
             <w:noProof/>
           </w:rPr>
           <w:t>v0.0.2</w:t>
@@ -135,7 +133,7 @@
     </w:p>
     <w:p>
       <w:pPr>
-        <w:pStyle w:val="20"/>
+        <w:pStyle w:val="TOC2"/>
         <w:tabs>
           <w:tab w:val="right" w:leader="dot" w:pos="8296"/>
         </w:tabs>
@@ -146,7 +144,7 @@
       <w:hyperlink w:anchor="_Toc441343091" w:history="1">
         <w:r>
           <w:rPr>
-            <w:rStyle w:val="a4"/>
+            <w:rStyle w:val="Hyperlink"/>
             <w:rFonts w:hint="eastAsia"/>
             <w:noProof/>
           </w:rPr>
@@ -204,7 +202,7 @@
     </w:p>
     <w:p>
       <w:pPr>
-        <w:pStyle w:val="20"/>
+        <w:pStyle w:val="TOC2"/>
         <w:tabs>
           <w:tab w:val="right" w:leader="dot" w:pos="8296"/>
         </w:tabs>
@@ -215,14 +213,14 @@
       <w:hyperlink w:anchor="_Toc441343092" w:history="1">
         <w:r>
           <w:rPr>
-            <w:rStyle w:val="a4"/>
+            <w:rStyle w:val="Hyperlink"/>
             <w:noProof/>
           </w:rPr>
           <w:t>user</w:t>
         </w:r>
         <w:r>
           <w:rPr>
-            <w:rStyle w:val="a4"/>
+            <w:rStyle w:val="Hyperlink"/>
             <w:rFonts w:hint="eastAsia"/>
             <w:noProof/>
           </w:rPr>
@@ -280,7 +278,7 @@
     </w:p>
     <w:p>
       <w:pPr>
-        <w:pStyle w:val="20"/>
+        <w:pStyle w:val="TOC2"/>
         <w:tabs>
           <w:tab w:val="right" w:leader="dot" w:pos="8296"/>
         </w:tabs>
@@ -291,14 +289,14 @@
       <w:hyperlink w:anchor="_Toc441343093" w:history="1">
         <w:r>
           <w:rPr>
-            <w:rStyle w:val="a4"/>
+            <w:rStyle w:val="Hyperlink"/>
             <w:noProof/>
           </w:rPr>
           <w:t>driver_auth</w:t>
         </w:r>
         <w:r>
           <w:rPr>
-            <w:rStyle w:val="a4"/>
+            <w:rStyle w:val="Hyperlink"/>
             <w:rFonts w:hint="eastAsia"/>
             <w:noProof/>
           </w:rPr>
@@ -356,7 +354,7 @@
     </w:p>
     <w:p>
       <w:pPr>
-        <w:pStyle w:val="20"/>
+        <w:pStyle w:val="TOC2"/>
         <w:tabs>
           <w:tab w:val="right" w:leader="dot" w:pos="8296"/>
         </w:tabs>
@@ -367,14 +365,14 @@
       <w:hyperlink w:anchor="_Toc441343094" w:history="1">
         <w:r>
           <w:rPr>
-            <w:rStyle w:val="a4"/>
+            <w:rStyle w:val="Hyperlink"/>
             <w:noProof/>
           </w:rPr>
           <w:t>order</w:t>
         </w:r>
         <w:r>
           <w:rPr>
-            <w:rStyle w:val="a4"/>
+            <w:rStyle w:val="Hyperlink"/>
             <w:rFonts w:hint="eastAsia"/>
             <w:noProof/>
           </w:rPr>
@@ -432,7 +430,7 @@
     </w:p>
     <w:p>
       <w:pPr>
-        <w:pStyle w:val="20"/>
+        <w:pStyle w:val="TOC2"/>
         <w:tabs>
           <w:tab w:val="right" w:leader="dot" w:pos="8296"/>
         </w:tabs>
@@ -443,14 +441,14 @@
       <w:hyperlink w:anchor="_Toc441343095" w:history="1">
         <w:r>
           <w:rPr>
-            <w:rStyle w:val="a4"/>
+            <w:rStyle w:val="Hyperlink"/>
             <w:noProof/>
           </w:rPr>
           <w:t>frequent_driver</w:t>
         </w:r>
         <w:r>
           <w:rPr>
-            <w:rStyle w:val="a4"/>
+            <w:rStyle w:val="Hyperlink"/>
             <w:rFonts w:hint="eastAsia"/>
             <w:noProof/>
           </w:rPr>
@@ -508,7 +506,7 @@
     </w:p>
     <w:p>
       <w:pPr>
-        <w:pStyle w:val="20"/>
+        <w:pStyle w:val="TOC2"/>
         <w:tabs>
           <w:tab w:val="right" w:leader="dot" w:pos="8296"/>
         </w:tabs>
@@ -519,14 +517,14 @@
       <w:hyperlink w:anchor="_Toc441343096" w:history="1">
         <w:r>
           <w:rPr>
-            <w:rStyle w:val="a4"/>
+            <w:rStyle w:val="Hyperlink"/>
             <w:noProof/>
           </w:rPr>
           <w:t>message_type</w:t>
         </w:r>
         <w:r>
           <w:rPr>
-            <w:rStyle w:val="a4"/>
+            <w:rStyle w:val="Hyperlink"/>
             <w:rFonts w:hint="eastAsia"/>
             <w:noProof/>
           </w:rPr>
@@ -584,7 +582,7 @@
     </w:p>
     <w:p>
       <w:pPr>
-        <w:pStyle w:val="20"/>
+        <w:pStyle w:val="TOC2"/>
         <w:tabs>
           <w:tab w:val="right" w:leader="dot" w:pos="8296"/>
         </w:tabs>
@@ -595,14 +593,14 @@
       <w:hyperlink w:anchor="_Toc441343097" w:history="1">
         <w:r>
           <w:rPr>
-            <w:rStyle w:val="a4"/>
+            <w:rStyle w:val="Hyperlink"/>
             <w:noProof/>
           </w:rPr>
           <w:t>contacts</w:t>
         </w:r>
         <w:r>
           <w:rPr>
-            <w:rStyle w:val="a4"/>
+            <w:rStyle w:val="Hyperlink"/>
             <w:rFonts w:hint="eastAsia"/>
             <w:noProof/>
           </w:rPr>
@@ -660,7 +658,7 @@
     </w:p>
     <w:p>
       <w:pPr>
-        <w:pStyle w:val="20"/>
+        <w:pStyle w:val="TOC2"/>
         <w:tabs>
           <w:tab w:val="right" w:leader="dot" w:pos="8296"/>
         </w:tabs>
@@ -671,14 +669,14 @@
       <w:hyperlink w:anchor="_Toc441343098" w:history="1">
         <w:r>
           <w:rPr>
-            <w:rStyle w:val="a4"/>
+            <w:rStyle w:val="Hyperlink"/>
             <w:noProof/>
           </w:rPr>
           <w:t xml:space="preserve">frequent_address </w:t>
         </w:r>
         <w:r>
           <w:rPr>
-            <w:rStyle w:val="a4"/>
+            <w:rStyle w:val="Hyperlink"/>
             <w:rFonts w:hint="eastAsia"/>
             <w:noProof/>
           </w:rPr>
@@ -736,7 +734,7 @@
     </w:p>
     <w:p>
       <w:pPr>
-        <w:pStyle w:val="20"/>
+        <w:pStyle w:val="TOC2"/>
         <w:tabs>
           <w:tab w:val="right" w:leader="dot" w:pos="8296"/>
         </w:tabs>
@@ -747,14 +745,14 @@
       <w:hyperlink w:anchor="_Toc441343099" w:history="1">
         <w:r>
           <w:rPr>
-            <w:rStyle w:val="a4"/>
+            <w:rStyle w:val="Hyperlink"/>
             <w:noProof/>
           </w:rPr>
           <w:t>account</w:t>
         </w:r>
         <w:r>
           <w:rPr>
-            <w:rStyle w:val="a4"/>
+            <w:rStyle w:val="Hyperlink"/>
             <w:rFonts w:hint="eastAsia"/>
             <w:noProof/>
           </w:rPr>
@@ -812,7 +810,7 @@
     </w:p>
     <w:p>
       <w:pPr>
-        <w:pStyle w:val="20"/>
+        <w:pStyle w:val="TOC2"/>
         <w:tabs>
           <w:tab w:val="right" w:leader="dot" w:pos="8296"/>
         </w:tabs>
@@ -823,14 +821,14 @@
       <w:hyperlink w:anchor="_Toc441343100" w:history="1">
         <w:r>
           <w:rPr>
-            <w:rStyle w:val="a4"/>
+            <w:rStyle w:val="Hyperlink"/>
             <w:noProof/>
           </w:rPr>
           <w:t xml:space="preserve">user_type_name_t </w:t>
         </w:r>
         <w:r>
           <w:rPr>
-            <w:rStyle w:val="a4"/>
+            <w:rStyle w:val="Hyperlink"/>
             <w:rFonts w:hint="eastAsia"/>
             <w:noProof/>
           </w:rPr>
@@ -888,7 +886,7 @@
     </w:p>
     <w:p>
       <w:pPr>
-        <w:pStyle w:val="20"/>
+        <w:pStyle w:val="TOC2"/>
         <w:tabs>
           <w:tab w:val="right" w:leader="dot" w:pos="8296"/>
         </w:tabs>
@@ -899,14 +897,14 @@
       <w:hyperlink w:anchor="_Toc441343101" w:history="1">
         <w:r>
           <w:rPr>
-            <w:rStyle w:val="a4"/>
+            <w:rStyle w:val="Hyperlink"/>
             <w:noProof/>
           </w:rPr>
           <w:t>auth_state_name_t</w:t>
         </w:r>
         <w:r>
           <w:rPr>
-            <w:rStyle w:val="a4"/>
+            <w:rStyle w:val="Hyperlink"/>
             <w:rFonts w:hint="eastAsia"/>
             <w:noProof/>
           </w:rPr>
@@ -964,7 +962,7 @@
     </w:p>
     <w:p>
       <w:pPr>
-        <w:pStyle w:val="20"/>
+        <w:pStyle w:val="TOC2"/>
         <w:tabs>
           <w:tab w:val="right" w:leader="dot" w:pos="8296"/>
         </w:tabs>
@@ -975,14 +973,14 @@
       <w:hyperlink w:anchor="_Toc441343102" w:history="1">
         <w:r>
           <w:rPr>
-            <w:rStyle w:val="a4"/>
+            <w:rStyle w:val="Hyperlink"/>
             <w:noProof/>
           </w:rPr>
           <w:t>order_state_name_t</w:t>
         </w:r>
         <w:r>
           <w:rPr>
-            <w:rStyle w:val="a4"/>
+            <w:rStyle w:val="Hyperlink"/>
             <w:rFonts w:hint="eastAsia"/>
             <w:noProof/>
           </w:rPr>
@@ -1040,7 +1038,7 @@
     </w:p>
     <w:p>
       <w:pPr>
-        <w:pStyle w:val="20"/>
+        <w:pStyle w:val="TOC2"/>
         <w:tabs>
           <w:tab w:val="right" w:leader="dot" w:pos="8296"/>
         </w:tabs>
@@ -1051,14 +1049,14 @@
       <w:hyperlink w:anchor="_Toc441343103" w:history="1">
         <w:r>
           <w:rPr>
-            <w:rStyle w:val="a4"/>
+            <w:rStyle w:val="Hyperlink"/>
             <w:noProof/>
           </w:rPr>
           <w:t xml:space="preserve">account_type_name_t </w:t>
         </w:r>
         <w:r>
           <w:rPr>
-            <w:rStyle w:val="a4"/>
+            <w:rStyle w:val="Hyperlink"/>
             <w:rFonts w:hint="eastAsia"/>
             <w:noProof/>
           </w:rPr>
@@ -1116,7 +1114,7 @@
     </w:p>
     <w:p>
       <w:pPr>
-        <w:pStyle w:val="20"/>
+        <w:pStyle w:val="TOC2"/>
         <w:tabs>
           <w:tab w:val="right" w:leader="dot" w:pos="8296"/>
         </w:tabs>
@@ -1127,14 +1125,14 @@
       <w:hyperlink w:anchor="_Toc441343104" w:history="1">
         <w:r>
           <w:rPr>
-            <w:rStyle w:val="a4"/>
+            <w:rStyle w:val="Hyperlink"/>
             <w:noProof/>
           </w:rPr>
           <w:t xml:space="preserve">truck_type </w:t>
         </w:r>
         <w:r>
           <w:rPr>
-            <w:rStyle w:val="a4"/>
+            <w:rStyle w:val="Hyperlink"/>
             <w:rFonts w:hint="eastAsia"/>
             <w:noProof/>
           </w:rPr>
@@ -1192,7 +1190,7 @@
     </w:p>
     <w:p>
       <w:pPr>
-        <w:pStyle w:val="20"/>
+        <w:pStyle w:val="TOC2"/>
         <w:tabs>
           <w:tab w:val="right" w:leader="dot" w:pos="8296"/>
         </w:tabs>
@@ -1203,14 +1201,14 @@
       <w:hyperlink w:anchor="_Toc441343105" w:history="1">
         <w:r>
           <w:rPr>
-            <w:rStyle w:val="a4"/>
+            <w:rStyle w:val="Hyperlink"/>
             <w:noProof/>
           </w:rPr>
           <w:t xml:space="preserve">message </w:t>
         </w:r>
         <w:r>
           <w:rPr>
-            <w:rStyle w:val="a4"/>
+            <w:rStyle w:val="Hyperlink"/>
             <w:rFonts w:hint="eastAsia"/>
             <w:noProof/>
           </w:rPr>
@@ -1317,17 +1315,17 @@
     <w:p/>
     <w:p>
       <w:pPr>
-        <w:pStyle w:val="2"/>
+        <w:pStyle w:val="Heading2"/>
       </w:pPr>
-      <w:bookmarkStart w:id="2" w:name="_Toc441343091"/>
+      <w:bookmarkStart w:id="1" w:name="_Toc441343091"/>
       <w:r>
         <w:t>数据库表模型定义</w:t>
       </w:r>
-      <w:bookmarkEnd w:id="2"/>
+      <w:bookmarkEnd w:id="1"/>
     </w:p>
     <w:tbl>
       <w:tblPr>
-        <w:tblStyle w:val="a3"/>
+        <w:tblStyle w:val="TableGrid"/>
         <w:tblW w:w="0" w:type="auto"/>
         <w:tblLook w:val="04A0" w:firstRow="1" w:lastRow="0" w:firstColumn="1" w:lastColumn="0" w:noHBand="0" w:noVBand="1"/>
       </w:tblPr>
@@ -1826,20 +1824,20 @@
     <w:p/>
     <w:p>
       <w:pPr>
-        <w:pStyle w:val="2"/>
+        <w:pStyle w:val="Heading2"/>
       </w:pPr>
-      <w:bookmarkStart w:id="3" w:name="_Toc441343092"/>
+      <w:bookmarkStart w:id="2" w:name="_Toc441343092"/>
       <w:r>
         <w:t>user</w:t>
       </w:r>
       <w:r>
         <w:t>表</w:t>
       </w:r>
-      <w:bookmarkEnd w:id="3"/>
+      <w:bookmarkEnd w:id="2"/>
     </w:p>
     <w:tbl>
       <w:tblPr>
-        <w:tblStyle w:val="a3"/>
+        <w:tblStyle w:val="TableGrid"/>
         <w:tblW w:w="0" w:type="auto"/>
         <w:tblLook w:val="04A0" w:firstRow="1" w:lastRow="0" w:firstColumn="1" w:lastColumn="0" w:noHBand="0" w:noVBand="1"/>
       </w:tblPr>
@@ -1857,8 +1855,8 @@
             <w:tcW w:w="2033" w:type="dxa"/>
           </w:tcPr>
           <w:p>
-            <w:bookmarkStart w:id="4" w:name="OLE_LINK1"/>
-            <w:bookmarkStart w:id="5" w:name="OLE_LINK2"/>
+            <w:bookmarkStart w:id="3" w:name="OLE_LINK1"/>
+            <w:bookmarkStart w:id="4" w:name="OLE_LINK2"/>
             <w:r>
               <w:rPr>
                 <w:rFonts w:hint="eastAsia"/>
@@ -2554,16 +2552,16 @@
           </w:p>
         </w:tc>
       </w:tr>
+      <w:bookmarkEnd w:id="3"/>
       <w:bookmarkEnd w:id="4"/>
-      <w:bookmarkEnd w:id="5"/>
     </w:tbl>
     <w:p/>
     <w:p/>
     <w:p>
       <w:pPr>
-        <w:pStyle w:val="2"/>
+        <w:pStyle w:val="Heading2"/>
       </w:pPr>
-      <w:bookmarkStart w:id="6" w:name="_Toc441343093"/>
+      <w:bookmarkStart w:id="5" w:name="_Toc441343093"/>
       <w:proofErr w:type="spellStart"/>
       <w:r>
         <w:t>driver</w:t>
@@ -2575,11 +2573,11 @@
       <w:r>
         <w:t>表</w:t>
       </w:r>
-      <w:bookmarkEnd w:id="6"/>
+      <w:bookmarkEnd w:id="5"/>
     </w:p>
     <w:tbl>
       <w:tblPr>
-        <w:tblStyle w:val="a3"/>
+        <w:tblStyle w:val="TableGrid"/>
         <w:tblW w:w="0" w:type="auto"/>
         <w:tblLook w:val="04A0" w:firstRow="1" w:lastRow="0" w:firstColumn="1" w:lastColumn="0" w:noHBand="0" w:noVBand="1"/>
       </w:tblPr>
@@ -3505,9 +3503,9 @@
     <w:p/>
     <w:p>
       <w:pPr>
-        <w:pStyle w:val="2"/>
+        <w:pStyle w:val="Heading2"/>
       </w:pPr>
-      <w:bookmarkStart w:id="7" w:name="_Toc441343094"/>
+      <w:bookmarkStart w:id="6" w:name="_Toc441343094"/>
       <w:r>
         <w:t>o</w:t>
       </w:r>
@@ -3523,11 +3521,11 @@
         </w:rPr>
         <w:t>表</w:t>
       </w:r>
-      <w:bookmarkEnd w:id="7"/>
+      <w:bookmarkEnd w:id="6"/>
     </w:p>
     <w:tbl>
       <w:tblPr>
-        <w:tblStyle w:val="a3"/>
+        <w:tblStyle w:val="TableGrid"/>
         <w:tblW w:w="0" w:type="auto"/>
         <w:tblLook w:val="04A0" w:firstRow="1" w:lastRow="0" w:firstColumn="1" w:lastColumn="0" w:noHBand="0" w:noVBand="1"/>
       </w:tblPr>
@@ -4156,14 +4154,154 @@
             <w:tcW w:w="1587" w:type="dxa"/>
           </w:tcPr>
           <w:p>
-            <w:bookmarkStart w:id="8" w:name="OLE_LINK3"/>
+            <w:bookmarkStart w:id="7" w:name="OLE_LINK3"/>
             <w:r>
               <w:rPr>
                 <w:rFonts w:hint="eastAsia"/>
               </w:rPr>
               <w:t>出发地联系人名字</w:t>
             </w:r>
+            <w:bookmarkEnd w:id="7"/>
+          </w:p>
+        </w:tc>
+        <w:tc>
+          <w:tcPr>
+            <w:tcW w:w="1116" w:type="dxa"/>
+          </w:tcPr>
+          <w:p>
+            <w:proofErr w:type="spellStart"/>
+            <w:r>
+              <w:t>varchar</w:t>
+            </w:r>
+            <w:proofErr w:type="spellEnd"/>
+          </w:p>
+        </w:tc>
+        <w:tc>
+          <w:tcPr>
+            <w:tcW w:w="1041" w:type="dxa"/>
+          </w:tcPr>
+          <w:p>
+            <w:r>
+              <w:t>30</w:t>
+            </w:r>
+          </w:p>
+        </w:tc>
+        <w:tc>
+          <w:tcPr>
+            <w:tcW w:w="1041" w:type="dxa"/>
+          </w:tcPr>
+          <w:p/>
+        </w:tc>
+        <w:tc>
+          <w:tcPr>
+            <w:tcW w:w="1064" w:type="dxa"/>
+          </w:tcPr>
+          <w:p>
+            <w:r>
+              <w:rPr>
+                <w:rFonts w:hint="eastAsia"/>
+              </w:rPr>
+              <w:t>可以为空</w:t>
+            </w:r>
+          </w:p>
+        </w:tc>
+      </w:tr>
+      <w:tr>
+        <w:tc>
+          <w:tcPr>
+            <w:tcW w:w="2447" w:type="dxa"/>
+          </w:tcPr>
+          <w:p>
+            <w:proofErr w:type="spellStart"/>
+            <w:r>
+              <w:t>from_contact_phone</w:t>
+            </w:r>
+            <w:proofErr w:type="spellEnd"/>
+          </w:p>
+        </w:tc>
+        <w:tc>
+          <w:tcPr>
+            <w:tcW w:w="1587" w:type="dxa"/>
+          </w:tcPr>
+          <w:p>
+            <w:r>
+              <w:rPr>
+                <w:rFonts w:hint="eastAsia"/>
+              </w:rPr>
+              <w:t>出发地联系人联系方式</w:t>
+            </w:r>
+          </w:p>
+        </w:tc>
+        <w:tc>
+          <w:tcPr>
+            <w:tcW w:w="1116" w:type="dxa"/>
+          </w:tcPr>
+          <w:p>
+            <w:proofErr w:type="spellStart"/>
+            <w:r>
+              <w:t>varchar</w:t>
+            </w:r>
+            <w:proofErr w:type="spellEnd"/>
+          </w:p>
+        </w:tc>
+        <w:tc>
+          <w:tcPr>
+            <w:tcW w:w="1041" w:type="dxa"/>
+          </w:tcPr>
+          <w:p>
+            <w:r>
+              <w:t>30</w:t>
+            </w:r>
+          </w:p>
+        </w:tc>
+        <w:tc>
+          <w:tcPr>
+            <w:tcW w:w="1041" w:type="dxa"/>
+          </w:tcPr>
+          <w:p/>
+        </w:tc>
+        <w:tc>
+          <w:tcPr>
+            <w:tcW w:w="1064" w:type="dxa"/>
+          </w:tcPr>
+          <w:p>
+            <w:bookmarkStart w:id="8" w:name="OLE_LINK4"/>
+            <w:bookmarkStart w:id="9" w:name="OLE_LINK5"/>
+            <w:r>
+              <w:rPr>
+                <w:rFonts w:hint="eastAsia"/>
+              </w:rPr>
+              <w:t>可以为空</w:t>
+            </w:r>
             <w:bookmarkEnd w:id="8"/>
+            <w:bookmarkEnd w:id="9"/>
+          </w:p>
+        </w:tc>
+      </w:tr>
+      <w:tr>
+        <w:tc>
+          <w:tcPr>
+            <w:tcW w:w="2447" w:type="dxa"/>
+          </w:tcPr>
+          <w:p>
+            <w:proofErr w:type="spellStart"/>
+            <w:r>
+              <w:t>to_contact_name</w:t>
+            </w:r>
+            <w:proofErr w:type="spellEnd"/>
+          </w:p>
+        </w:tc>
+        <w:tc>
+          <w:tcPr>
+            <w:tcW w:w="1587" w:type="dxa"/>
+          </w:tcPr>
+          <w:p>
+            <w:r>
+              <w:rPr>
+                <w:rFonts w:hint="eastAsia"/>
+              </w:rPr>
+              <w:t>到达地联系人名字</w:t>
+            </w:r>
           </w:p>
         </w:tc>
         <w:tc>
@@ -4216,7 +4354,7 @@
           <w:p>
             <w:proofErr w:type="spellStart"/>
             <w:r>
-              <w:t>from_contact_phone</w:t>
+              <w:t>to_contact_phone</w:t>
             </w:r>
             <w:proofErr w:type="spellEnd"/>
           </w:p>
@@ -4230,7 +4368,7 @@
               <w:rPr>
                 <w:rFonts w:hint="eastAsia"/>
               </w:rPr>
-              <w:t>出发地联系人联系方式</w:t>
+              <w:t>到达地联系人联系方式</w:t>
             </w:r>
           </w:p>
         </w:tc>
@@ -4267,16 +4405,12 @@
             <w:tcW w:w="1064" w:type="dxa"/>
           </w:tcPr>
           <w:p>
-            <w:bookmarkStart w:id="9" w:name="OLE_LINK4"/>
-            <w:bookmarkStart w:id="10" w:name="OLE_LINK5"/>
             <w:r>
               <w:rPr>
                 <w:rFonts w:hint="eastAsia"/>
               </w:rPr>
               <w:t>可以为空</w:t>
             </w:r>
-            <w:bookmarkEnd w:id="9"/>
-            <w:bookmarkEnd w:id="10"/>
           </w:p>
         </w:tc>
       </w:tr>
@@ -4288,7 +4422,7 @@
           <w:p>
             <w:proofErr w:type="spellStart"/>
             <w:r>
-              <w:t>to_contact_name</w:t>
+              <w:t>goods_type</w:t>
             </w:r>
             <w:proofErr w:type="spellEnd"/>
           </w:p>
@@ -4302,7 +4436,7 @@
               <w:rPr>
                 <w:rFonts w:hint="eastAsia"/>
               </w:rPr>
-              <w:t>到达地联系人名字</w:t>
+              <w:t>货物类型</w:t>
             </w:r>
           </w:p>
         </w:tc>
@@ -4313,7 +4447,7 @@
           <w:p>
             <w:proofErr w:type="spellStart"/>
             <w:r>
-              <w:t>varchar</w:t>
+              <w:t>Varchar</w:t>
             </w:r>
             <w:proofErr w:type="spellEnd"/>
           </w:p>
@@ -4324,7 +4458,7 @@
           </w:tcPr>
           <w:p>
             <w:r>
-              <w:t>30</w:t>
+              <w:t>10</w:t>
             </w:r>
           </w:p>
         </w:tc>
@@ -4338,14 +4472,7 @@
           <w:tcPr>
             <w:tcW w:w="1064" w:type="dxa"/>
           </w:tcPr>
-          <w:p>
-            <w:r>
-              <w:rPr>
-                <w:rFonts w:hint="eastAsia"/>
-              </w:rPr>
-              <w:t>可以为空</w:t>
-            </w:r>
-          </w:p>
+          <w:p/>
         </w:tc>
       </w:tr>
       <w:tr>
@@ -4356,7 +4483,7 @@
           <w:p>
             <w:proofErr w:type="spellStart"/>
             <w:r>
-              <w:t>to_contact_phone</w:t>
+              <w:t>goods_weight</w:t>
             </w:r>
             <w:proofErr w:type="spellEnd"/>
           </w:p>
@@ -4370,7 +4497,7 @@
               <w:rPr>
                 <w:rFonts w:hint="eastAsia"/>
               </w:rPr>
-              <w:t>到达地联系人联系方式</w:t>
+              <w:t>重量</w:t>
             </w:r>
           </w:p>
         </w:tc>
@@ -4379,22 +4506,16 @@
             <w:tcW w:w="1116" w:type="dxa"/>
           </w:tcPr>
           <w:p>
-            <w:proofErr w:type="spellStart"/>
-            <w:r>
-              <w:t>varchar</w:t>
-            </w:r>
-            <w:proofErr w:type="spellEnd"/>
+            <w:r>
+              <w:t>double</w:t>
+            </w:r>
           </w:p>
         </w:tc>
         <w:tc>
           <w:tcPr>
             <w:tcW w:w="1041" w:type="dxa"/>
           </w:tcPr>
-          <w:p>
-            <w:r>
-              <w:t>30</w:t>
-            </w:r>
-          </w:p>
+          <w:p/>
         </w:tc>
         <w:tc>
           <w:tcPr>
@@ -4406,14 +4527,7 @@
           <w:tcPr>
             <w:tcW w:w="1064" w:type="dxa"/>
           </w:tcPr>
-          <w:p>
-            <w:r>
-              <w:rPr>
-                <w:rFonts w:hint="eastAsia"/>
-              </w:rPr>
-              <w:t>可以为空</w:t>
-            </w:r>
-          </w:p>
+          <w:p/>
         </w:tc>
       </w:tr>
       <w:tr>
@@ -4424,7 +4538,7 @@
           <w:p>
             <w:proofErr w:type="spellStart"/>
             <w:r>
-              <w:t>goods_type</w:t>
+              <w:t>goods_size</w:t>
             </w:r>
             <w:proofErr w:type="spellEnd"/>
           </w:p>
@@ -4435,10 +4549,7 @@
           </w:tcPr>
           <w:p>
             <w:r>
-              <w:rPr>
-                <w:rFonts w:hint="eastAsia"/>
-              </w:rPr>
-              <w:t>货物类型</w:t>
+              <w:t>体积</w:t>
             </w:r>
           </w:p>
         </w:tc>
@@ -4447,22 +4558,16 @@
             <w:tcW w:w="1116" w:type="dxa"/>
           </w:tcPr>
           <w:p>
-            <w:proofErr w:type="spellStart"/>
-            <w:r>
-              <w:t>Varchar</w:t>
-            </w:r>
-            <w:proofErr w:type="spellEnd"/>
+            <w:r>
+              <w:t>double</w:t>
+            </w:r>
           </w:p>
         </w:tc>
         <w:tc>
           <w:tcPr>
             <w:tcW w:w="1041" w:type="dxa"/>
           </w:tcPr>
-          <w:p>
-            <w:r>
-              <w:t>10</w:t>
-            </w:r>
-          </w:p>
+          <w:p/>
         </w:tc>
         <w:tc>
           <w:tcPr>
@@ -4485,7 +4590,7 @@
           <w:p>
             <w:proofErr w:type="spellStart"/>
             <w:r>
-              <w:t>goods_weight</w:t>
+              <w:t>pay_type</w:t>
             </w:r>
             <w:proofErr w:type="spellEnd"/>
           </w:p>
@@ -4496,10 +4601,7 @@
           </w:tcPr>
           <w:p>
             <w:r>
-              <w:rPr>
-                <w:rFonts w:hint="eastAsia"/>
-              </w:rPr>
-              <w:t>重量</w:t>
+              <w:t>支付方式</w:t>
             </w:r>
           </w:p>
         </w:tc>
@@ -4508,16 +4610,22 @@
             <w:tcW w:w="1116" w:type="dxa"/>
           </w:tcPr>
           <w:p>
-            <w:r>
-              <w:t>double</w:t>
-            </w:r>
+            <w:proofErr w:type="spellStart"/>
+            <w:r>
+              <w:t>Tinyint</w:t>
+            </w:r>
+            <w:proofErr w:type="spellEnd"/>
           </w:p>
         </w:tc>
         <w:tc>
           <w:tcPr>
             <w:tcW w:w="1041" w:type="dxa"/>
           </w:tcPr>
-          <w:p/>
+          <w:p>
+            <w:r>
+              <w:t>2</w:t>
+            </w:r>
+          </w:p>
         </w:tc>
         <w:tc>
           <w:tcPr>
@@ -4529,87 +4637,107 @@
           <w:tcPr>
             <w:tcW w:w="1064" w:type="dxa"/>
           </w:tcPr>
-          <w:p/>
-        </w:tc>
-      </w:tr>
-      <w:tr>
-        <w:tc>
-          <w:tcPr>
-            <w:tcW w:w="2447" w:type="dxa"/>
-          </w:tcPr>
-          <w:p>
-            <w:proofErr w:type="spellStart"/>
-            <w:r>
-              <w:t>goods_size</w:t>
-            </w:r>
-            <w:proofErr w:type="spellEnd"/>
-          </w:p>
-        </w:tc>
-        <w:tc>
-          <w:tcPr>
-            <w:tcW w:w="1587" w:type="dxa"/>
-          </w:tcPr>
-          <w:p>
-            <w:r>
-              <w:t>体积</w:t>
-            </w:r>
-          </w:p>
-        </w:tc>
-        <w:tc>
-          <w:tcPr>
-            <w:tcW w:w="1116" w:type="dxa"/>
-          </w:tcPr>
-          <w:p>
-            <w:r>
-              <w:t>double</w:t>
-            </w:r>
-          </w:p>
-        </w:tc>
-        <w:tc>
-          <w:tcPr>
-            <w:tcW w:w="1041" w:type="dxa"/>
-          </w:tcPr>
-          <w:p/>
-        </w:tc>
-        <w:tc>
-          <w:tcPr>
-            <w:tcW w:w="1041" w:type="dxa"/>
-          </w:tcPr>
-          <w:p/>
-        </w:tc>
-        <w:tc>
-          <w:tcPr>
-            <w:tcW w:w="1064" w:type="dxa"/>
-          </w:tcPr>
-          <w:p/>
-        </w:tc>
-      </w:tr>
-      <w:tr>
-        <w:tc>
-          <w:tcPr>
-            <w:tcW w:w="2447" w:type="dxa"/>
-          </w:tcPr>
-          <w:p>
-            <w:proofErr w:type="spellStart"/>
-            <w:r>
-              <w:t>pay_type</w:t>
-            </w:r>
-            <w:proofErr w:type="spellEnd"/>
-          </w:p>
-        </w:tc>
-        <w:tc>
-          <w:tcPr>
-            <w:tcW w:w="1587" w:type="dxa"/>
-          </w:tcPr>
-          <w:p>
-            <w:r>
-              <w:t>支付方式</w:t>
-            </w:r>
-          </w:p>
-        </w:tc>
-        <w:tc>
-          <w:tcPr>
-            <w:tcW w:w="1116" w:type="dxa"/>
+          <w:p>
+            <w:r>
+              <w:t>线下</w:t>
+            </w:r>
+            <w:r>
+              <w:t>/</w:t>
+            </w:r>
+            <w:r>
+              <w:t>线上</w:t>
+            </w:r>
+          </w:p>
+        </w:tc>
+      </w:tr>
+      <w:tr>
+        <w:tc>
+          <w:tcPr>
+            <w:tcW w:w="2439" w:type="dxa"/>
+          </w:tcPr>
+          <w:p>
+            <w:r>
+              <w:t>price</w:t>
+            </w:r>
+          </w:p>
+        </w:tc>
+        <w:tc>
+          <w:tcPr>
+            <w:tcW w:w="1566" w:type="dxa"/>
+          </w:tcPr>
+          <w:p>
+            <w:r>
+              <w:rPr>
+                <w:rFonts w:hint="eastAsia"/>
+              </w:rPr>
+              <w:t>订单酬劳</w:t>
+            </w:r>
+          </w:p>
+        </w:tc>
+        <w:tc>
+          <w:tcPr>
+            <w:tcW w:w="1114" w:type="dxa"/>
+          </w:tcPr>
+          <w:p>
+            <w:proofErr w:type="spellStart"/>
+            <w:r>
+              <w:t>Int</w:t>
+            </w:r>
+            <w:proofErr w:type="spellEnd"/>
+          </w:p>
+        </w:tc>
+        <w:tc>
+          <w:tcPr>
+            <w:tcW w:w="1030" w:type="dxa"/>
+          </w:tcPr>
+          <w:p>
+            <w:r>
+              <w:t>8</w:t>
+            </w:r>
+          </w:p>
+        </w:tc>
+        <w:tc>
+          <w:tcPr>
+            <w:tcW w:w="1030" w:type="dxa"/>
+          </w:tcPr>
+          <w:p/>
+        </w:tc>
+        <w:tc>
+          <w:tcPr>
+            <w:tcW w:w="1117" w:type="dxa"/>
+          </w:tcPr>
+          <w:p/>
+        </w:tc>
+      </w:tr>
+      <w:tr>
+        <w:tc>
+          <w:tcPr>
+            <w:tcW w:w="2439" w:type="dxa"/>
+          </w:tcPr>
+          <w:p>
+            <w:proofErr w:type="spellStart"/>
+            <w:r>
+              <w:t>evaluate_point</w:t>
+            </w:r>
+            <w:proofErr w:type="spellEnd"/>
+          </w:p>
+        </w:tc>
+        <w:tc>
+          <w:tcPr>
+            <w:tcW w:w="1566" w:type="dxa"/>
+          </w:tcPr>
+          <w:p>
+            <w:r>
+              <w:rPr>
+                <w:rFonts w:hint="eastAsia"/>
+              </w:rPr>
+              <w:t>评分</w:t>
+            </w:r>
+          </w:p>
+        </w:tc>
+        <w:tc>
+          <w:tcPr>
+            <w:tcW w:w="1114" w:type="dxa"/>
           </w:tcPr>
           <w:p>
             <w:proofErr w:type="spellStart"/>
@@ -4621,7 +4749,193 @@
         </w:tc>
         <w:tc>
           <w:tcPr>
-            <w:tcW w:w="1041" w:type="dxa"/>
+            <w:tcW w:w="1030" w:type="dxa"/>
+          </w:tcPr>
+          <w:p>
+            <w:r>
+              <w:t>1</w:t>
+            </w:r>
+          </w:p>
+        </w:tc>
+        <w:tc>
+          <w:tcPr>
+            <w:tcW w:w="1030" w:type="dxa"/>
+          </w:tcPr>
+          <w:p/>
+        </w:tc>
+        <w:tc>
+          <w:tcPr>
+            <w:tcW w:w="1117" w:type="dxa"/>
+          </w:tcPr>
+          <w:p>
+            <w:r>
+              <w:t>0,</w:t>
+            </w:r>
+            <w:r>
+              <w:rPr>
+                <w:rFonts w:hint="eastAsia"/>
+              </w:rPr>
+              <w:t>1,2,3,4,5</w:t>
+            </w:r>
+          </w:p>
+        </w:tc>
+      </w:tr>
+      <w:tr>
+        <w:tc>
+          <w:tcPr>
+            <w:tcW w:w="2439" w:type="dxa"/>
+          </w:tcPr>
+          <w:p>
+            <w:proofErr w:type="spellStart"/>
+            <w:r>
+              <w:t>evaluate</w:t>
+            </w:r>
+            <w:r>
+              <w:t>_content</w:t>
+            </w:r>
+            <w:proofErr w:type="spellEnd"/>
+          </w:p>
+        </w:tc>
+        <w:tc>
+          <w:tcPr>
+            <w:tcW w:w="1566" w:type="dxa"/>
+          </w:tcPr>
+          <w:p>
+            <w:r>
+              <w:rPr>
+                <w:rFonts w:hint="eastAsia"/>
+              </w:rPr>
+              <w:t>评价</w:t>
+            </w:r>
+            <w:r>
+              <w:rPr>
+                <w:rFonts w:hint="eastAsia"/>
+              </w:rPr>
+              <w:t>内容</w:t>
+            </w:r>
+          </w:p>
+        </w:tc>
+        <w:tc>
+          <w:tcPr>
+            <w:tcW w:w="1114" w:type="dxa"/>
+          </w:tcPr>
+          <w:p>
+            <w:r>
+              <w:t>Text</w:t>
+            </w:r>
+          </w:p>
+        </w:tc>
+        <w:tc>
+          <w:tcPr>
+            <w:tcW w:w="1030" w:type="dxa"/>
+          </w:tcPr>
+          <w:p/>
+        </w:tc>
+        <w:tc>
+          <w:tcPr>
+            <w:tcW w:w="1030" w:type="dxa"/>
+          </w:tcPr>
+          <w:p/>
+        </w:tc>
+        <w:tc>
+          <w:tcPr>
+            <w:tcW w:w="1117" w:type="dxa"/>
+          </w:tcPr>
+          <w:p/>
+        </w:tc>
+      </w:tr>
+      <w:tr>
+        <w:tc>
+          <w:tcPr>
+            <w:tcW w:w="2439" w:type="dxa"/>
+          </w:tcPr>
+          <w:p>
+            <w:r>
+              <w:t>remark</w:t>
+            </w:r>
+          </w:p>
+        </w:tc>
+        <w:tc>
+          <w:tcPr>
+            <w:tcW w:w="1566" w:type="dxa"/>
+          </w:tcPr>
+          <w:p>
+            <w:r>
+              <w:rPr>
+                <w:rFonts w:hint="eastAsia"/>
+              </w:rPr>
+              <w:t>备注</w:t>
+            </w:r>
+          </w:p>
+        </w:tc>
+        <w:tc>
+          <w:tcPr>
+            <w:tcW w:w="1114" w:type="dxa"/>
+          </w:tcPr>
+          <w:p>
+            <w:r>
+              <w:t>text</w:t>
+            </w:r>
+          </w:p>
+        </w:tc>
+        <w:tc>
+          <w:tcPr>
+            <w:tcW w:w="1030" w:type="dxa"/>
+          </w:tcPr>
+          <w:p/>
+        </w:tc>
+        <w:tc>
+          <w:tcPr>
+            <w:tcW w:w="1030" w:type="dxa"/>
+          </w:tcPr>
+          <w:p/>
+        </w:tc>
+        <w:tc>
+          <w:tcPr>
+            <w:tcW w:w="1117" w:type="dxa"/>
+          </w:tcPr>
+          <w:p/>
+        </w:tc>
+      </w:tr>
+      <w:tr>
+        <w:tc>
+          <w:tcPr>
+            <w:tcW w:w="2439" w:type="dxa"/>
+          </w:tcPr>
+          <w:p>
+            <w:r>
+              <w:t>state</w:t>
+            </w:r>
+          </w:p>
+        </w:tc>
+        <w:tc>
+          <w:tcPr>
+            <w:tcW w:w="1566" w:type="dxa"/>
+          </w:tcPr>
+          <w:p>
+            <w:r>
+              <w:rPr>
+                <w:rFonts w:hint="eastAsia"/>
+              </w:rPr>
+              <w:t>状态</w:t>
+            </w:r>
+          </w:p>
+        </w:tc>
+        <w:tc>
+          <w:tcPr>
+            <w:tcW w:w="1114" w:type="dxa"/>
+          </w:tcPr>
+          <w:p>
+            <w:proofErr w:type="spellStart"/>
+            <w:r>
+              <w:t>tinyint</w:t>
+            </w:r>
+            <w:proofErr w:type="spellEnd"/>
+          </w:p>
+        </w:tc>
+        <w:tc>
+          <w:tcPr>
+            <w:tcW w:w="1030" w:type="dxa"/>
           </w:tcPr>
           <w:p>
             <w:r>
@@ -4631,334 +4945,18 @@
         </w:tc>
         <w:tc>
           <w:tcPr>
-            <w:tcW w:w="1041" w:type="dxa"/>
-          </w:tcPr>
-          <w:p/>
-        </w:tc>
-        <w:tc>
-          <w:tcPr>
-            <w:tcW w:w="1064" w:type="dxa"/>
-          </w:tcPr>
-          <w:p>
-            <w:r>
-              <w:t>线下</w:t>
-            </w:r>
-            <w:r>
-              <w:t>/</w:t>
-            </w:r>
-            <w:r>
-              <w:t>线上</w:t>
-            </w:r>
-          </w:p>
-        </w:tc>
-      </w:tr>
-      <w:tr>
-        <w:tc>
-          <w:tcPr>
-            <w:tcW w:w="2439" w:type="dxa"/>
-          </w:tcPr>
-          <w:p>
-            <w:r>
-              <w:t>price</w:t>
-            </w:r>
-          </w:p>
-        </w:tc>
-        <w:tc>
-          <w:tcPr>
-            <w:tcW w:w="1566" w:type="dxa"/>
-          </w:tcPr>
-          <w:p>
-            <w:r>
-              <w:rPr>
-                <w:rFonts w:hint="eastAsia"/>
-              </w:rPr>
-              <w:t>订单酬劳</w:t>
-            </w:r>
-          </w:p>
-        </w:tc>
-        <w:tc>
-          <w:tcPr>
-            <w:tcW w:w="1114" w:type="dxa"/>
-          </w:tcPr>
-          <w:p>
-            <w:proofErr w:type="spellStart"/>
-            <w:r>
-              <w:t>Int</w:t>
-            </w:r>
-            <w:proofErr w:type="spellEnd"/>
-          </w:p>
-        </w:tc>
-        <w:tc>
-          <w:tcPr>
             <w:tcW w:w="1030" w:type="dxa"/>
           </w:tcPr>
-          <w:p>
-            <w:r>
-              <w:t>8</w:t>
-            </w:r>
-          </w:p>
-        </w:tc>
-        <w:tc>
-          <w:tcPr>
-            <w:tcW w:w="1030" w:type="dxa"/>
-          </w:tcPr>
           <w:p/>
         </w:tc>
         <w:tc>
           <w:tcPr>
             <w:tcW w:w="1117" w:type="dxa"/>
           </w:tcPr>
-          <w:p/>
-        </w:tc>
-      </w:tr>
-      <w:tr>
-        <w:tc>
-          <w:tcPr>
-            <w:tcW w:w="2439" w:type="dxa"/>
-          </w:tcPr>
-          <w:p>
-            <w:proofErr w:type="spellStart"/>
-            <w:r>
-              <w:t>evaluate_point</w:t>
-            </w:r>
-            <w:proofErr w:type="spellEnd"/>
-          </w:p>
-        </w:tc>
-        <w:tc>
-          <w:tcPr>
-            <w:tcW w:w="1566" w:type="dxa"/>
-          </w:tcPr>
-          <w:p>
-            <w:r>
-              <w:rPr>
-                <w:rFonts w:hint="eastAsia"/>
-              </w:rPr>
-              <w:t>评分</w:t>
-            </w:r>
-          </w:p>
-        </w:tc>
-        <w:tc>
-          <w:tcPr>
-            <w:tcW w:w="1114" w:type="dxa"/>
-          </w:tcPr>
-          <w:p>
-            <w:proofErr w:type="spellStart"/>
-            <w:r>
-              <w:t>Tinyint</w:t>
-            </w:r>
-            <w:proofErr w:type="spellEnd"/>
-          </w:p>
-        </w:tc>
-        <w:tc>
-          <w:tcPr>
-            <w:tcW w:w="1030" w:type="dxa"/>
-          </w:tcPr>
-          <w:p>
-            <w:r>
-              <w:t>1</w:t>
-            </w:r>
-          </w:p>
-        </w:tc>
-        <w:tc>
-          <w:tcPr>
-            <w:tcW w:w="1030" w:type="dxa"/>
-          </w:tcPr>
-          <w:p/>
-        </w:tc>
-        <w:tc>
-          <w:tcPr>
-            <w:tcW w:w="1117" w:type="dxa"/>
-          </w:tcPr>
-          <w:p>
-            <w:r>
-              <w:t>0,</w:t>
-            </w:r>
-            <w:r>
-              <w:rPr>
-                <w:rFonts w:hint="eastAsia"/>
-              </w:rPr>
-              <w:t>1,2,3,4,5</w:t>
-            </w:r>
-          </w:p>
-        </w:tc>
-      </w:tr>
-      <w:tr>
-        <w:tc>
-          <w:tcPr>
-            <w:tcW w:w="2439" w:type="dxa"/>
-          </w:tcPr>
-          <w:p>
-            <w:proofErr w:type="spellStart"/>
-            <w:r>
-              <w:t>evaluate</w:t>
-            </w:r>
-            <w:r>
-              <w:t>_content</w:t>
-            </w:r>
-            <w:proofErr w:type="spellEnd"/>
-          </w:p>
-        </w:tc>
-        <w:tc>
-          <w:tcPr>
-            <w:tcW w:w="1566" w:type="dxa"/>
-          </w:tcPr>
-          <w:p>
-            <w:r>
-              <w:rPr>
-                <w:rFonts w:hint="eastAsia"/>
-              </w:rPr>
-              <w:t>评价</w:t>
-            </w:r>
-            <w:r>
-              <w:rPr>
-                <w:rFonts w:hint="eastAsia"/>
-              </w:rPr>
-              <w:t>内容</w:t>
-            </w:r>
-          </w:p>
-        </w:tc>
-        <w:tc>
-          <w:tcPr>
-            <w:tcW w:w="1114" w:type="dxa"/>
-          </w:tcPr>
-          <w:p>
-            <w:r>
-              <w:t>Text</w:t>
-            </w:r>
-          </w:p>
-        </w:tc>
-        <w:tc>
-          <w:tcPr>
-            <w:tcW w:w="1030" w:type="dxa"/>
-          </w:tcPr>
-          <w:p/>
-        </w:tc>
-        <w:tc>
-          <w:tcPr>
-            <w:tcW w:w="1030" w:type="dxa"/>
-          </w:tcPr>
-          <w:p/>
-        </w:tc>
-        <w:tc>
-          <w:tcPr>
-            <w:tcW w:w="1117" w:type="dxa"/>
-          </w:tcPr>
-          <w:p/>
-        </w:tc>
-      </w:tr>
-      <w:tr>
-        <w:tc>
-          <w:tcPr>
-            <w:tcW w:w="2439" w:type="dxa"/>
-          </w:tcPr>
-          <w:p>
-            <w:r>
-              <w:t>remark</w:t>
-            </w:r>
-          </w:p>
-        </w:tc>
-        <w:tc>
-          <w:tcPr>
-            <w:tcW w:w="1566" w:type="dxa"/>
-          </w:tcPr>
-          <w:p>
-            <w:r>
-              <w:rPr>
-                <w:rFonts w:hint="eastAsia"/>
-              </w:rPr>
-              <w:t>备注</w:t>
-            </w:r>
-          </w:p>
-        </w:tc>
-        <w:tc>
-          <w:tcPr>
-            <w:tcW w:w="1114" w:type="dxa"/>
-          </w:tcPr>
-          <w:p>
-            <w:r>
-              <w:t>text</w:t>
-            </w:r>
-          </w:p>
-        </w:tc>
-        <w:tc>
-          <w:tcPr>
-            <w:tcW w:w="1030" w:type="dxa"/>
-          </w:tcPr>
-          <w:p/>
-        </w:tc>
-        <w:tc>
-          <w:tcPr>
-            <w:tcW w:w="1030" w:type="dxa"/>
-          </w:tcPr>
-          <w:p/>
-        </w:tc>
-        <w:tc>
-          <w:tcPr>
-            <w:tcW w:w="1117" w:type="dxa"/>
-          </w:tcPr>
-          <w:p/>
-        </w:tc>
-      </w:tr>
-      <w:tr>
-        <w:tc>
-          <w:tcPr>
-            <w:tcW w:w="2439" w:type="dxa"/>
-          </w:tcPr>
-          <w:p>
-            <w:r>
-              <w:t>state</w:t>
-            </w:r>
-          </w:p>
-        </w:tc>
-        <w:tc>
-          <w:tcPr>
-            <w:tcW w:w="1566" w:type="dxa"/>
-          </w:tcPr>
-          <w:p>
-            <w:r>
-              <w:rPr>
-                <w:rFonts w:hint="eastAsia"/>
-              </w:rPr>
-              <w:t>状态</w:t>
-            </w:r>
-          </w:p>
-        </w:tc>
-        <w:tc>
-          <w:tcPr>
-            <w:tcW w:w="1114" w:type="dxa"/>
-          </w:tcPr>
-          <w:p>
-            <w:proofErr w:type="spellStart"/>
-            <w:r>
-              <w:t>tinyint</w:t>
-            </w:r>
-            <w:proofErr w:type="spellEnd"/>
-          </w:p>
-        </w:tc>
-        <w:tc>
-          <w:tcPr>
-            <w:tcW w:w="1030" w:type="dxa"/>
-          </w:tcPr>
-          <w:p>
-            <w:r>
-              <w:t>2</w:t>
-            </w:r>
-          </w:p>
-        </w:tc>
-        <w:tc>
-          <w:tcPr>
-            <w:tcW w:w="1030" w:type="dxa"/>
-          </w:tcPr>
-          <w:p/>
-        </w:tc>
-        <w:tc>
-          <w:tcPr>
-            <w:tcW w:w="1117" w:type="dxa"/>
-          </w:tcPr>
-          <w:p>
-            <w:bookmarkStart w:id="11" w:name="OLE_LINK9"/>
-            <w:bookmarkStart w:id="12" w:name="OLE_LINK10"/>
-            <w:bookmarkStart w:id="13" w:name="OLE_LINK8"/>
+          <w:p>
+            <w:bookmarkStart w:id="10" w:name="OLE_LINK9"/>
+            <w:bookmarkStart w:id="11" w:name="OLE_LINK10"/>
+            <w:bookmarkStart w:id="12" w:name="OLE_LINK8"/>
             <w:r>
               <w:t>0:</w:t>
             </w:r>
@@ -5044,8 +5042,8 @@
               <w:t>进行中取消，正在等待司机确认</w:t>
             </w:r>
           </w:p>
+          <w:bookmarkEnd w:id="10"/>
           <w:bookmarkEnd w:id="11"/>
-          <w:bookmarkEnd w:id="12"/>
           <w:p>
             <w:r>
               <w:t>5</w:t>
@@ -5102,7 +5100,7 @@
               </w:rPr>
               <w:t>被司机和货主都删除</w:t>
             </w:r>
-            <w:bookmarkEnd w:id="13"/>
+            <w:bookmarkEnd w:id="12"/>
           </w:p>
         </w:tc>
       </w:tr>
@@ -5132,7 +5130,7 @@
     </w:p>
     <w:tbl>
       <w:tblPr>
-        <w:tblStyle w:val="a3"/>
+        <w:tblStyle w:val="TableGrid"/>
         <w:tblW w:w="0" w:type="auto"/>
         <w:tblLook w:val="04A0" w:firstRow="1" w:lastRow="0" w:firstColumn="1" w:lastColumn="0" w:noHBand="0" w:noVBand="1"/>
       </w:tblPr>
@@ -5462,9 +5460,9 @@
     <w:p/>
     <w:p>
       <w:pPr>
-        <w:pStyle w:val="2"/>
+        <w:pStyle w:val="Heading2"/>
       </w:pPr>
-      <w:bookmarkStart w:id="14" w:name="_Toc441343095"/>
+      <w:bookmarkStart w:id="13" w:name="_Toc441343095"/>
       <w:proofErr w:type="spellStart"/>
       <w:r>
         <w:t>frequent_driver</w:t>
@@ -5473,11 +5471,11 @@
       <w:r>
         <w:t>表</w:t>
       </w:r>
-      <w:bookmarkEnd w:id="14"/>
+      <w:bookmarkEnd w:id="13"/>
     </w:p>
     <w:tbl>
       <w:tblPr>
-        <w:tblStyle w:val="a3"/>
+        <w:tblStyle w:val="TableGrid"/>
         <w:tblW w:w="0" w:type="auto"/>
         <w:tblLook w:val="04A0" w:firstRow="1" w:lastRow="0" w:firstColumn="1" w:lastColumn="0" w:noHBand="0" w:noVBand="1"/>
       </w:tblPr>
@@ -5844,12 +5842,9 @@
     <w:p/>
     <w:p>
       <w:pPr>
-        <w:pStyle w:val="2"/>
-        <w:rPr>
-          <w:rFonts w:hint="eastAsia"/>
-        </w:rPr>
+        <w:pStyle w:val="Heading2"/>
       </w:pPr>
-      <w:bookmarkStart w:id="15" w:name="_Toc441343096"/>
+      <w:bookmarkStart w:id="14" w:name="_Toc441343096"/>
       <w:proofErr w:type="spellStart"/>
       <w:r>
         <w:t>message_type</w:t>
@@ -5858,11 +5853,11 @@
       <w:r>
         <w:t>表</w:t>
       </w:r>
-      <w:bookmarkEnd w:id="15"/>
+      <w:bookmarkEnd w:id="14"/>
     </w:p>
     <w:tbl>
       <w:tblPr>
-        <w:tblStyle w:val="a3"/>
+        <w:tblStyle w:val="TableGrid"/>
         <w:tblW w:w="0" w:type="auto"/>
         <w:tblLook w:val="04A0" w:firstRow="1" w:lastRow="0" w:firstColumn="1" w:lastColumn="0" w:noHBand="0" w:noVBand="1"/>
       </w:tblPr>
@@ -6080,25 +6075,13 @@
         </w:tc>
       </w:tr>
     </w:tbl>
+    <w:p/>
+    <w:p/>
     <w:p>
       <w:pPr>
-        <w:rPr>
-          <w:rFonts w:hint="eastAsia"/>
-        </w:rPr>
+        <w:pStyle w:val="Heading2"/>
       </w:pPr>
-    </w:p>
-    <w:p>
-      <w:pPr>
-        <w:rPr>
-          <w:rFonts w:hint="eastAsia"/>
-        </w:rPr>
-      </w:pPr>
-    </w:p>
-    <w:p>
-      <w:pPr>
-        <w:pStyle w:val="2"/>
-      </w:pPr>
-      <w:bookmarkStart w:id="16" w:name="_Toc441343097"/>
+      <w:bookmarkStart w:id="15" w:name="_Toc441343097"/>
       <w:r>
         <w:lastRenderedPageBreak/>
         <w:t>c</w:t>
@@ -6115,11 +6098,11 @@
         </w:rPr>
         <w:t>表</w:t>
       </w:r>
-      <w:bookmarkEnd w:id="16"/>
+      <w:bookmarkEnd w:id="15"/>
     </w:p>
     <w:tbl>
       <w:tblPr>
-        <w:tblStyle w:val="a3"/>
+        <w:tblStyle w:val="TableGrid"/>
         <w:tblW w:w="0" w:type="auto"/>
         <w:tblLook w:val="04A0" w:firstRow="1" w:lastRow="0" w:firstColumn="1" w:lastColumn="0" w:noHBand="0" w:noVBand="1"/>
       </w:tblPr>
@@ -6505,9 +6488,9 @@
     <w:p/>
     <w:p>
       <w:pPr>
-        <w:pStyle w:val="2"/>
+        <w:pStyle w:val="Heading2"/>
       </w:pPr>
-      <w:bookmarkStart w:id="17" w:name="_Toc441343098"/>
+      <w:bookmarkStart w:id="16" w:name="_Toc441343098"/>
       <w:proofErr w:type="spellStart"/>
       <w:r>
         <w:t>frequent_</w:t>
@@ -6522,11 +6505,11 @@
       <w:r>
         <w:t>表</w:t>
       </w:r>
-      <w:bookmarkEnd w:id="17"/>
+      <w:bookmarkEnd w:id="16"/>
     </w:p>
     <w:tbl>
       <w:tblPr>
-        <w:tblStyle w:val="a3"/>
+        <w:tblStyle w:val="TableGrid"/>
         <w:tblW w:w="0" w:type="auto"/>
         <w:tblLook w:val="04A0" w:firstRow="1" w:lastRow="0" w:firstColumn="1" w:lastColumn="0" w:noHBand="0" w:noVBand="1"/>
       </w:tblPr>
@@ -6953,9 +6936,9 @@
     <w:p/>
     <w:p>
       <w:pPr>
-        <w:pStyle w:val="2"/>
+        <w:pStyle w:val="Heading2"/>
       </w:pPr>
-      <w:bookmarkStart w:id="18" w:name="_Toc441343099"/>
+      <w:bookmarkStart w:id="17" w:name="_Toc441343099"/>
       <w:r>
         <w:t>a</w:t>
       </w:r>
@@ -6971,11 +6954,11 @@
         </w:rPr>
         <w:t>表</w:t>
       </w:r>
-      <w:bookmarkEnd w:id="18"/>
+      <w:bookmarkEnd w:id="17"/>
     </w:p>
     <w:tbl>
       <w:tblPr>
-        <w:tblStyle w:val="a3"/>
+        <w:tblStyle w:val="TableGrid"/>
         <w:tblW w:w="0" w:type="auto"/>
         <w:tblLook w:val="04A0" w:firstRow="1" w:lastRow="0" w:firstColumn="1" w:lastColumn="0" w:noHBand="0" w:noVBand="1"/>
       </w:tblPr>
@@ -7305,6 +7288,9 @@
           <w:p>
             <w:proofErr w:type="spellStart"/>
             <w:r>
+              <w:t>tiny</w:t>
+            </w:r>
+            <w:r>
               <w:t>int</w:t>
             </w:r>
             <w:proofErr w:type="spellEnd"/>
@@ -7332,26 +7318,50 @@
           </w:tcPr>
           <w:p>
             <w:r>
+              <w:t>0:</w:t>
+            </w:r>
+            <w:r>
               <w:t>充值</w:t>
             </w:r>
             <w:r>
               <w:t>/</w:t>
             </w:r>
             <w:r>
+              <w:t>1:</w:t>
+            </w:r>
+            <w:r>
               <w:t>提现</w:t>
             </w:r>
             <w:r>
               <w:t>/</w:t>
             </w:r>
             <w:r>
+              <w:t>2:</w:t>
+            </w:r>
+            <w:r>
               <w:t>支付</w:t>
             </w:r>
             <w:r>
               <w:t>/</w:t>
             </w:r>
             <w:r>
+              <w:t>3:</w:t>
+            </w:r>
+            <w:r>
               <w:t>退款</w:t>
             </w:r>
+            <w:r>
+              <w:rPr>
+                <w:rFonts w:hint="eastAsia"/>
+              </w:rPr>
+              <w:t>/4:</w:t>
+            </w:r>
+            <w:r>
+              <w:rPr>
+                <w:rFonts w:hint="eastAsia"/>
+              </w:rPr>
+              <w:t>到帐</w:t>
+            </w:r>
           </w:p>
         </w:tc>
       </w:tr>
@@ -7394,6 +7404,8 @@
             <w:r>
               <w:t>int</w:t>
             </w:r>
+            <w:bookmarkStart w:id="18" w:name="_GoBack"/>
+            <w:bookmarkEnd w:id="18"/>
             <w:proofErr w:type="spellEnd"/>
           </w:p>
         </w:tc>
@@ -7504,7 +7516,7 @@
     <w:p/>
     <w:p>
       <w:pPr>
-        <w:pStyle w:val="2"/>
+        <w:pStyle w:val="Heading2"/>
       </w:pPr>
       <w:bookmarkStart w:id="19" w:name="_Toc441343100"/>
       <w:proofErr w:type="spellStart"/>
@@ -7528,7 +7540,7 @@
     </w:p>
     <w:tbl>
       <w:tblPr>
-        <w:tblStyle w:val="a3"/>
+        <w:tblStyle w:val="TableGrid"/>
         <w:tblW w:w="0" w:type="auto"/>
         <w:tblLook w:val="04A0" w:firstRow="1" w:lastRow="0" w:firstColumn="1" w:lastColumn="0" w:noHBand="0" w:noVBand="1"/>
       </w:tblPr>
@@ -7749,7 +7761,7 @@
     <w:p/>
     <w:p>
       <w:pPr>
-        <w:pStyle w:val="2"/>
+        <w:pStyle w:val="Heading2"/>
       </w:pPr>
       <w:bookmarkStart w:id="20" w:name="_Toc441343101"/>
       <w:proofErr w:type="spellStart"/>
@@ -7757,7 +7769,6 @@
         <w:rPr>
           <w:rFonts w:hint="eastAsia"/>
         </w:rPr>
-        <w:lastRenderedPageBreak/>
         <w:t>auth</w:t>
       </w:r>
       <w:r>
@@ -7771,7 +7782,7 @@
     </w:p>
     <w:tbl>
       <w:tblPr>
-        <w:tblStyle w:val="a3"/>
+        <w:tblStyle w:val="TableGrid"/>
         <w:tblW w:w="0" w:type="auto"/>
         <w:tblLook w:val="04A0" w:firstRow="1" w:lastRow="0" w:firstColumn="1" w:lastColumn="0" w:noHBand="0" w:noVBand="1"/>
       </w:tblPr>
@@ -7992,7 +8003,7 @@
     <w:p/>
     <w:p>
       <w:pPr>
-        <w:pStyle w:val="2"/>
+        <w:pStyle w:val="Heading2"/>
       </w:pPr>
       <w:bookmarkStart w:id="21" w:name="_Toc441343102"/>
       <w:proofErr w:type="spellStart"/>
@@ -8013,7 +8024,7 @@
     </w:p>
     <w:tbl>
       <w:tblPr>
-        <w:tblStyle w:val="a3"/>
+        <w:tblStyle w:val="TableGrid"/>
         <w:tblW w:w="0" w:type="auto"/>
         <w:tblLook w:val="04A0" w:firstRow="1" w:lastRow="0" w:firstColumn="1" w:lastColumn="0" w:noHBand="0" w:noVBand="1"/>
       </w:tblPr>
@@ -8234,7 +8245,7 @@
     <w:p/>
     <w:p>
       <w:pPr>
-        <w:pStyle w:val="2"/>
+        <w:pStyle w:val="Heading2"/>
       </w:pPr>
       <w:bookmarkStart w:id="22" w:name="_Toc441343103"/>
       <w:proofErr w:type="spellStart"/>
@@ -8258,7 +8269,7 @@
     </w:p>
     <w:tbl>
       <w:tblPr>
-        <w:tblStyle w:val="a3"/>
+        <w:tblStyle w:val="TableGrid"/>
         <w:tblW w:w="0" w:type="auto"/>
         <w:tblLook w:val="04A0" w:firstRow="1" w:lastRow="0" w:firstColumn="1" w:lastColumn="0" w:noHBand="0" w:noVBand="1"/>
       </w:tblPr>
@@ -8479,7 +8490,7 @@
     <w:p/>
     <w:p>
       <w:pPr>
-        <w:pStyle w:val="2"/>
+        <w:pStyle w:val="Heading2"/>
       </w:pPr>
       <w:bookmarkStart w:id="23" w:name="_Toc441343104"/>
       <w:proofErr w:type="spellStart"/>
@@ -8500,7 +8511,7 @@
     </w:p>
     <w:tbl>
       <w:tblPr>
-        <w:tblStyle w:val="a3"/>
+        <w:tblStyle w:val="TableGrid"/>
         <w:tblW w:w="0" w:type="auto"/>
         <w:tblLook w:val="04A0" w:firstRow="1" w:lastRow="0" w:firstColumn="1" w:lastColumn="0" w:noHBand="0" w:noVBand="1"/>
       </w:tblPr>
@@ -9027,7 +9038,7 @@
     <w:p/>
     <w:p>
       <w:pPr>
-        <w:pStyle w:val="2"/>
+        <w:pStyle w:val="Heading2"/>
       </w:pPr>
       <w:bookmarkStart w:id="25" w:name="_Toc441343105"/>
       <w:r>
@@ -9040,7 +9051,7 @@
     </w:p>
     <w:tbl>
       <w:tblPr>
-        <w:tblStyle w:val="a3"/>
+        <w:tblStyle w:val="TableGrid"/>
         <w:tblW w:w="0" w:type="auto"/>
         <w:tblLook w:val="04A0" w:firstRow="1" w:lastRow="0" w:firstColumn="1" w:lastColumn="0" w:noHBand="0" w:noVBand="1"/>
       </w:tblPr>
@@ -9213,6 +9224,7 @@
           </w:tcPr>
           <w:p>
             <w:r>
+              <w:lastRenderedPageBreak/>
               <w:t>type</w:t>
             </w:r>
           </w:p>
@@ -9280,14 +9292,7 @@
               <w:rPr>
                 <w:rFonts w:hint="eastAsia"/>
               </w:rPr>
-              <w:t>通</w:t>
-            </w:r>
-            <w:r>
-              <w:rPr>
-                <w:rFonts w:hint="eastAsia"/>
-              </w:rPr>
-              <w:lastRenderedPageBreak/>
-              <w:t>知货主</w:t>
+              <w:t>通知货主</w:t>
             </w:r>
             <w:r>
               <w:t>）</w:t>
@@ -9355,7 +9360,6 @@
           <w:p>
             <w:proofErr w:type="spellStart"/>
             <w:r>
-              <w:lastRenderedPageBreak/>
               <w:t>object_id</w:t>
             </w:r>
             <w:proofErr w:type="spellEnd"/>
@@ -9692,7 +9696,7 @@
 
 <file path=word/numbering.xml><?xml version="1.0" encoding="utf-8"?>
 <w:numbering xmlns:wpc="http://schemas.microsoft.com/office/word/2010/wordprocessingCanvas" xmlns:mc="http://schemas.openxmlformats.org/markup-compatibility/2006" xmlns:o="urn:schemas-microsoft-com:office:office" xmlns:r="http://schemas.openxmlformats.org/officeDocument/2006/relationships" xmlns:m="http://schemas.openxmlformats.org/officeDocument/2006/math" xmlns:v="urn:schemas-microsoft-com:vml" xmlns:wp14="http://schemas.microsoft.com/office/word/2010/wordprocessingDrawing" xmlns:wp="http://schemas.openxmlformats.org/drawingml/2006/wordprocessingDrawing" xmlns:w10="urn:schemas-microsoft-com:office:word" xmlns:w="http://schemas.openxmlformats.org/wordprocessingml/2006/main" xmlns:w14="http://schemas.microsoft.com/office/word/2010/wordml" xmlns:w15="http://schemas.microsoft.com/office/word/2012/wordml" xmlns:wpg="http://schemas.microsoft.com/office/word/2010/wordprocessingGroup" xmlns:wpi="http://schemas.microsoft.com/office/word/2010/wordprocessingInk" xmlns:wne="http://schemas.microsoft.com/office/word/2006/wordml" xmlns:wps="http://schemas.microsoft.com/office/word/2010/wordprocessingShape" mc:Ignorable="w14 w15 wp14">
-  <w:abstractNum w:abstractNumId="0">
+  <w:abstractNum w:abstractNumId="0" w15:restartNumberingAfterBreak="0">
     <w:nsid w:val="1D753757"/>
     <w:multiLevelType w:val="multilevel"/>
     <w:tmpl w:val="7C9843B6"/>
@@ -9841,7 +9845,7 @@
       </w:rPr>
     </w:lvl>
   </w:abstractNum>
-  <w:abstractNum w:abstractNumId="1">
+  <w:abstractNum w:abstractNumId="1" w15:restartNumberingAfterBreak="0">
     <w:nsid w:val="239379CE"/>
     <w:multiLevelType w:val="hybridMultilevel"/>
     <w:tmpl w:val="4C689E7A"/>
@@ -10326,7 +10330,7 @@
     <w:lsdException w:name="List Table 6 Colorful Accent 6" w:uiPriority="51"/>
     <w:lsdException w:name="List Table 7 Colorful Accent 6" w:uiPriority="52"/>
   </w:latentStyles>
-  <w:style w:type="paragraph" w:default="1" w:styleId="a">
+  <w:style w:type="paragraph" w:default="1" w:styleId="Normal">
     <w:name w:val="Normal"/>
     <w:qFormat/>
     <w:pPr>
@@ -10334,11 +10338,11 @@
       <w:jc w:val="both"/>
     </w:pPr>
   </w:style>
-  <w:style w:type="paragraph" w:styleId="1">
+  <w:style w:type="paragraph" w:styleId="Heading1">
     <w:name w:val="heading 1"/>
-    <w:basedOn w:val="a"/>
-    <w:next w:val="a"/>
-    <w:link w:val="1Char"/>
+    <w:basedOn w:val="Normal"/>
+    <w:next w:val="Normal"/>
+    <w:link w:val="Heading1Char"/>
     <w:uiPriority w:val="9"/>
     <w:qFormat/>
     <w:rsid w:val="00BE59FA"/>
@@ -10356,11 +10360,11 @@
       <w:szCs w:val="44"/>
     </w:rPr>
   </w:style>
-  <w:style w:type="paragraph" w:styleId="2">
+  <w:style w:type="paragraph" w:styleId="Heading2">
     <w:name w:val="heading 2"/>
-    <w:basedOn w:val="a"/>
-    <w:next w:val="a"/>
-    <w:link w:val="2Char"/>
+    <w:basedOn w:val="Normal"/>
+    <w:next w:val="Normal"/>
+    <w:link w:val="Heading2Char"/>
     <w:uiPriority w:val="9"/>
     <w:unhideWhenUsed/>
     <w:qFormat/>
@@ -10379,11 +10383,11 @@
       <w:szCs w:val="32"/>
     </w:rPr>
   </w:style>
-  <w:style w:type="paragraph" w:styleId="3">
+  <w:style w:type="paragraph" w:styleId="Heading3">
     <w:name w:val="heading 3"/>
-    <w:basedOn w:val="a"/>
-    <w:next w:val="a"/>
-    <w:link w:val="3Char"/>
+    <w:basedOn w:val="Normal"/>
+    <w:next w:val="Normal"/>
+    <w:link w:val="Heading3Char"/>
     <w:uiPriority w:val="9"/>
     <w:unhideWhenUsed/>
     <w:qFormat/>
@@ -10401,13 +10405,13 @@
       <w:szCs w:val="32"/>
     </w:rPr>
   </w:style>
-  <w:style w:type="character" w:default="1" w:styleId="a0">
+  <w:style w:type="character" w:default="1" w:styleId="DefaultParagraphFont">
     <w:name w:val="Default Paragraph Font"/>
     <w:uiPriority w:val="1"/>
     <w:semiHidden/>
     <w:unhideWhenUsed/>
   </w:style>
-  <w:style w:type="table" w:default="1" w:styleId="a1">
+  <w:style w:type="table" w:default="1" w:styleId="TableNormal">
     <w:name w:val="Normal Table"/>
     <w:uiPriority w:val="99"/>
     <w:semiHidden/>
@@ -10422,16 +10426,16 @@
       </w:tblCellMar>
     </w:tblPr>
   </w:style>
-  <w:style w:type="numbering" w:default="1" w:styleId="a2">
+  <w:style w:type="numbering" w:default="1" w:styleId="NoList">
     <w:name w:val="No List"/>
     <w:uiPriority w:val="99"/>
     <w:semiHidden/>
     <w:unhideWhenUsed/>
   </w:style>
-  <w:style w:type="character" w:customStyle="1" w:styleId="1Char">
-    <w:name w:val="标题 1 Char"/>
-    <w:basedOn w:val="a0"/>
-    <w:link w:val="1"/>
+  <w:style w:type="character" w:customStyle="1" w:styleId="Heading1Char">
+    <w:name w:val="Heading 1 Char"/>
+    <w:basedOn w:val="DefaultParagraphFont"/>
+    <w:link w:val="Heading1"/>
     <w:uiPriority w:val="9"/>
     <w:rsid w:val="00BE59FA"/>
     <w:rPr>
@@ -10442,13 +10446,12 @@
       <w:szCs w:val="44"/>
     </w:rPr>
   </w:style>
-  <w:style w:type="table" w:styleId="a3">
+  <w:style w:type="table" w:styleId="TableGrid">
     <w:name w:val="Table Grid"/>
-    <w:basedOn w:val="a1"/>
+    <w:basedOn w:val="TableNormal"/>
     <w:uiPriority w:val="39"/>
     <w:rsid w:val="00C56733"/>
     <w:tblPr>
-      <w:tblInd w:w="0" w:type="dxa"/>
       <w:tblBorders>
         <w:top w:val="single" w:sz="4" w:space="0" w:color="auto"/>
         <w:left w:val="single" w:sz="4" w:space="0" w:color="auto"/>
@@ -10457,29 +10460,16 @@
         <w:insideH w:val="single" w:sz="4" w:space="0" w:color="auto"/>
         <w:insideV w:val="single" w:sz="4" w:space="0" w:color="auto"/>
       </w:tblBorders>
-      <w:tblCellMar>
-        <w:top w:w="0" w:type="dxa"/>
-        <w:left w:w="108" w:type="dxa"/>
-        <w:bottom w:w="0" w:type="dxa"/>
-        <w:right w:w="108" w:type="dxa"/>
-      </w:tblCellMar>
     </w:tblPr>
   </w:style>
-  <w:style w:type="table" w:styleId="5">
+  <w:style w:type="table" w:styleId="PlainTable5">
     <w:name w:val="Plain Table 5"/>
-    <w:basedOn w:val="a1"/>
+    <w:basedOn w:val="TableNormal"/>
     <w:uiPriority w:val="45"/>
     <w:rsid w:val="00C56733"/>
     <w:tblPr>
       <w:tblStyleRowBandSize w:val="1"/>
       <w:tblStyleColBandSize w:val="1"/>
-      <w:tblInd w:w="0" w:type="dxa"/>
-      <w:tblCellMar>
-        <w:top w:w="0" w:type="dxa"/>
-        <w:left w:w="108" w:type="dxa"/>
-        <w:bottom w:w="0" w:type="dxa"/>
-        <w:right w:w="108" w:type="dxa"/>
-      </w:tblCellMar>
     </w:tblPr>
     <w:tblStylePr w:type="firstRow">
       <w:rPr>
@@ -10589,10 +10579,10 @@
       </w:tcPr>
     </w:tblStylePr>
   </w:style>
-  <w:style w:type="character" w:customStyle="1" w:styleId="2Char">
-    <w:name w:val="标题 2 Char"/>
-    <w:basedOn w:val="a0"/>
-    <w:link w:val="2"/>
+  <w:style w:type="character" w:customStyle="1" w:styleId="Heading2Char">
+    <w:name w:val="Heading 2 Char"/>
+    <w:basedOn w:val="DefaultParagraphFont"/>
+    <w:link w:val="Heading2"/>
     <w:uiPriority w:val="9"/>
     <w:rsid w:val="00C56733"/>
     <w:rPr>
@@ -10603,21 +10593,14 @@
       <w:szCs w:val="32"/>
     </w:rPr>
   </w:style>
-  <w:style w:type="table" w:styleId="30">
+  <w:style w:type="table" w:styleId="PlainTable3">
     <w:name w:val="Plain Table 3"/>
-    <w:basedOn w:val="a1"/>
+    <w:basedOn w:val="TableNormal"/>
     <w:uiPriority w:val="43"/>
     <w:rsid w:val="00C56733"/>
     <w:tblPr>
       <w:tblStyleRowBandSize w:val="1"/>
       <w:tblStyleColBandSize w:val="1"/>
-      <w:tblInd w:w="0" w:type="dxa"/>
-      <w:tblCellMar>
-        <w:top w:w="0" w:type="dxa"/>
-        <w:left w:w="108" w:type="dxa"/>
-        <w:bottom w:w="0" w:type="dxa"/>
-        <w:right w:w="108" w:type="dxa"/>
-      </w:tblCellMar>
     </w:tblPr>
     <w:tblStylePr w:type="firstRow">
       <w:rPr>
@@ -10700,10 +10683,10 @@
       </w:tcPr>
     </w:tblStylePr>
   </w:style>
-  <w:style w:type="character" w:customStyle="1" w:styleId="3Char">
-    <w:name w:val="标题 3 Char"/>
-    <w:basedOn w:val="a0"/>
-    <w:link w:val="3"/>
+  <w:style w:type="character" w:customStyle="1" w:styleId="Heading3Char">
+    <w:name w:val="Heading 3 Char"/>
+    <w:basedOn w:val="DefaultParagraphFont"/>
+    <w:link w:val="Heading3"/>
     <w:uiPriority w:val="9"/>
     <w:rsid w:val="00F020A7"/>
     <w:rPr>
@@ -10715,12 +10698,12 @@
   </w:style>
   <w:style w:type="character" w:customStyle="1" w:styleId="apple-converted-space">
     <w:name w:val="apple-converted-space"/>
-    <w:basedOn w:val="a0"/>
+    <w:basedOn w:val="DefaultParagraphFont"/>
     <w:rsid w:val="006815E4"/>
   </w:style>
-  <w:style w:type="character" w:styleId="a4">
+  <w:style w:type="character" w:styleId="Hyperlink">
     <w:name w:val="Hyperlink"/>
-    <w:basedOn w:val="a0"/>
+    <w:basedOn w:val="DefaultParagraphFont"/>
     <w:uiPriority w:val="99"/>
     <w:unhideWhenUsed/>
     <w:rsid w:val="008B4CCD"/>
@@ -10729,9 +10712,9 @@
       <w:u w:val="single"/>
     </w:rPr>
   </w:style>
-  <w:style w:type="paragraph" w:styleId="a5">
+  <w:style w:type="paragraph" w:styleId="ListParagraph">
     <w:name w:val="List Paragraph"/>
-    <w:basedOn w:val="a"/>
+    <w:basedOn w:val="Normal"/>
     <w:uiPriority w:val="34"/>
     <w:qFormat/>
     <w:rsid w:val="00043876"/>
@@ -10739,19 +10722,19 @@
       <w:ind w:firstLineChars="200" w:firstLine="420"/>
     </w:pPr>
   </w:style>
-  <w:style w:type="paragraph" w:styleId="10">
+  <w:style w:type="paragraph" w:styleId="TOC1">
     <w:name w:val="toc 1"/>
-    <w:basedOn w:val="a"/>
-    <w:next w:val="a"/>
+    <w:basedOn w:val="Normal"/>
+    <w:next w:val="Normal"/>
     <w:autoRedefine/>
     <w:uiPriority w:val="39"/>
     <w:unhideWhenUsed/>
     <w:rsid w:val="009A3F69"/>
   </w:style>
-  <w:style w:type="paragraph" w:styleId="20">
+  <w:style w:type="paragraph" w:styleId="TOC2">
     <w:name w:val="toc 2"/>
-    <w:basedOn w:val="a"/>
-    <w:next w:val="a"/>
+    <w:basedOn w:val="Normal"/>
+    <w:next w:val="Normal"/>
     <w:autoRedefine/>
     <w:uiPriority w:val="39"/>
     <w:unhideWhenUsed/>
@@ -11029,7 +11012,7 @@
 </file>
 
 <file path=customXml/itemProps1.xml><?xml version="1.0" encoding="utf-8"?>
-<ds:datastoreItem xmlns:ds="http://schemas.openxmlformats.org/officeDocument/2006/customXml" ds:itemID="{658C75B8-EBC6-44D9-A2E4-6B40724DEF54}">
+<ds:datastoreItem xmlns:ds="http://schemas.openxmlformats.org/officeDocument/2006/customXml" ds:itemID="{D13C6FFF-92A0-465E-900A-5ED453587A4D}">
   <ds:schemaRefs>
     <ds:schemaRef ds:uri="http://schemas.openxmlformats.org/officeDocument/2006/bibliography"/>
   </ds:schemaRefs>

</xml_diff>